<commit_message>
just a bunch of stuff with estout and tex
</commit_message>
<xml_diff>
--- a/Assignments/Assignment 3 corrected.docx
+++ b/Assignments/Assignment 3 corrected.docx
@@ -20,7 +20,27 @@
           <w:sz w:val="24"/>
           <w:szCs w:val="24"/>
         </w:rPr>
-        <w:t>Assignment 4 – Potential outcomes and OLS</w:t>
+        <w:t xml:space="preserve">Assignment </w:t>
+      </w:r>
+      <w:r>
+        <w:rPr>
+          <w:rFonts w:asciiTheme="minorHAnsi" w:hAnsiTheme="minorHAnsi" w:cstheme="minorHAnsi"/>
+          <w:b/>
+          <w:sz w:val="24"/>
+          <w:szCs w:val="24"/>
+        </w:rPr>
+        <w:t>3</w:t>
+      </w:r>
+      <w:bookmarkStart w:id="0" w:name="_GoBack"/>
+      <w:bookmarkEnd w:id="0"/>
+      <w:r>
+        <w:rPr>
+          <w:rFonts w:asciiTheme="minorHAnsi" w:hAnsiTheme="minorHAnsi" w:cstheme="minorHAnsi"/>
+          <w:b/>
+          <w:sz w:val="24"/>
+          <w:szCs w:val="24"/>
+        </w:rPr>
+        <w:t xml:space="preserve"> – Potential outcomes and OLS</w:t>
       </w:r>
     </w:p>
     <w:p>
@@ -206,17 +226,7 @@
           <w:sz w:val="24"/>
           <w:szCs w:val="24"/>
         </w:rPr>
-        <w:t>Consider the simple hypothetical exa</w:t>
-      </w:r>
-      <w:bookmarkStart w:id="0" w:name="_GoBack"/>
-      <w:bookmarkEnd w:id="0"/>
-      <w:r>
-        <w:rPr>
-          <w:rFonts w:asciiTheme="minorHAnsi" w:hAnsiTheme="minorHAnsi" w:cstheme="minorHAnsi"/>
-          <w:sz w:val="24"/>
-          <w:szCs w:val="24"/>
-        </w:rPr>
-        <w:t xml:space="preserve">mple in Table 1.  This example involves eleven patients each of whom is infected with coronavirus. There are two treatments: ventilators and bedrest.  Table 1 displays each patient’s potential outcomes in terms of years of post-treatment survival under each treatment. </w:t>
+        <w:t xml:space="preserve">Consider the simple hypothetical example in Table 1.  This example involves eleven patients each of whom is infected with coronavirus. There are two treatments: ventilators and bedrest.  Table 1 displays each patient’s potential outcomes in terms of years of post-treatment survival under each treatment. </w:t>
       </w:r>
       <w:r>
         <w:rPr>
@@ -2555,25 +2565,7 @@
           <w:sz w:val="24"/>
           <w:szCs w:val="24"/>
         </w:rPr>
-        <w:t xml:space="preserve">  You may use this opportunity to learn outreg2 or </w:t>
-      </w:r>
-      <w:proofErr w:type="spellStart"/>
-      <w:r>
-        <w:rPr>
-          <w:rFonts w:asciiTheme="minorHAnsi" w:hAnsiTheme="minorHAnsi" w:cstheme="minorHAnsi"/>
-          <w:sz w:val="24"/>
-          <w:szCs w:val="24"/>
-        </w:rPr>
-        <w:t>estout</w:t>
-      </w:r>
-      <w:proofErr w:type="spellEnd"/>
-      <w:r>
-        <w:rPr>
-          <w:rFonts w:asciiTheme="minorHAnsi" w:hAnsiTheme="minorHAnsi" w:cstheme="minorHAnsi"/>
-          <w:sz w:val="24"/>
-          <w:szCs w:val="24"/>
-        </w:rPr>
-        <w:t>.</w:t>
+        <w:t xml:space="preserve">  You may use this opportunity to learn outreg2 or estout.</w:t>
       </w:r>
       <w:r>
         <w:rPr>
@@ -4447,25 +4439,7 @@
           <w:sz w:val="24"/>
           <w:szCs w:val="24"/>
         </w:rPr>
-        <w:t xml:space="preserve">.  </w:t>
-      </w:r>
-      <w:proofErr w:type="gramStart"/>
-      <w:r>
-        <w:rPr>
-          <w:rFonts w:asciiTheme="minorHAnsi" w:hAnsiTheme="minorHAnsi" w:cstheme="minorHAnsi"/>
-          <w:sz w:val="24"/>
-          <w:szCs w:val="24"/>
-        </w:rPr>
-        <w:t>Unfortunately</w:t>
-      </w:r>
-      <w:proofErr w:type="gramEnd"/>
-      <w:r>
-        <w:rPr>
-          <w:rFonts w:asciiTheme="minorHAnsi" w:hAnsiTheme="minorHAnsi" w:cstheme="minorHAnsi"/>
-          <w:sz w:val="24"/>
-          <w:szCs w:val="24"/>
-        </w:rPr>
-        <w:t xml:space="preserve"> </w:t>
+        <w:t xml:space="preserve">.  Unfortunately </w:t>
       </w:r>
       <w:r>
         <w:rPr>
@@ -5235,97 +5209,7 @@
           <w:sz w:val="20"/>
           <w:szCs w:val="20"/>
         </w:rPr>
-        <w:t xml:space="preserve">I have provided an example for using </w:t>
-      </w:r>
-      <w:proofErr w:type="spellStart"/>
-      <w:r>
-        <w:rPr>
-          <w:rFonts w:asciiTheme="minorHAnsi" w:hAnsiTheme="minorHAnsi" w:cstheme="minorHAnsi"/>
-          <w:sz w:val="20"/>
-          <w:szCs w:val="20"/>
-        </w:rPr>
-        <w:t>estout</w:t>
-      </w:r>
-      <w:proofErr w:type="spellEnd"/>
-      <w:r>
-        <w:rPr>
-          <w:rFonts w:asciiTheme="minorHAnsi" w:hAnsiTheme="minorHAnsi" w:cstheme="minorHAnsi"/>
-          <w:sz w:val="20"/>
-          <w:szCs w:val="20"/>
-        </w:rPr>
-        <w:t xml:space="preserve"> to do this in the /</w:t>
-      </w:r>
-      <w:proofErr w:type="spellStart"/>
-      <w:r>
-        <w:rPr>
-          <w:rFonts w:asciiTheme="minorHAnsi" w:hAnsiTheme="minorHAnsi" w:cstheme="minorHAnsi"/>
-          <w:sz w:val="20"/>
-          <w:szCs w:val="20"/>
-        </w:rPr>
-        <w:t>estout</w:t>
-      </w:r>
-      <w:proofErr w:type="spellEnd"/>
-      <w:r>
-        <w:rPr>
-          <w:rFonts w:asciiTheme="minorHAnsi" w:hAnsiTheme="minorHAnsi" w:cstheme="minorHAnsi"/>
-          <w:sz w:val="20"/>
-          <w:szCs w:val="20"/>
-        </w:rPr>
-        <w:t xml:space="preserve"> subdirectory on </w:t>
-      </w:r>
-      <w:proofErr w:type="spellStart"/>
-      <w:r>
-        <w:rPr>
-          <w:rFonts w:asciiTheme="minorHAnsi" w:hAnsiTheme="minorHAnsi" w:cstheme="minorHAnsi"/>
-          <w:sz w:val="20"/>
-          <w:szCs w:val="20"/>
-        </w:rPr>
-        <w:t>github</w:t>
-      </w:r>
-      <w:proofErr w:type="spellEnd"/>
-      <w:r>
-        <w:rPr>
-          <w:rFonts w:asciiTheme="minorHAnsi" w:hAnsiTheme="minorHAnsi" w:cstheme="minorHAnsi"/>
-          <w:sz w:val="20"/>
-          <w:szCs w:val="20"/>
-        </w:rPr>
-        <w:t xml:space="preserve"> in a file called ols.do, but note that it only creates a </w:t>
-      </w:r>
-      <w:proofErr w:type="spellStart"/>
-      <w:r>
-        <w:rPr>
-          <w:rFonts w:asciiTheme="minorHAnsi" w:hAnsiTheme="minorHAnsi" w:cstheme="minorHAnsi"/>
-          <w:sz w:val="20"/>
-          <w:szCs w:val="20"/>
-        </w:rPr>
-        <w:t>LaTeX</w:t>
-      </w:r>
-      <w:proofErr w:type="spellEnd"/>
-      <w:r>
-        <w:rPr>
-          <w:rFonts w:asciiTheme="minorHAnsi" w:hAnsiTheme="minorHAnsi" w:cstheme="minorHAnsi"/>
-          <w:sz w:val="20"/>
-          <w:szCs w:val="20"/>
-        </w:rPr>
-        <w:t xml:space="preserve"> file.  If you want to create something for Word, you will need to use the .rtf format most likely. Read the </w:t>
-      </w:r>
-      <w:proofErr w:type="spellStart"/>
-      <w:r>
-        <w:rPr>
-          <w:rFonts w:asciiTheme="minorHAnsi" w:hAnsiTheme="minorHAnsi" w:cstheme="minorHAnsi"/>
-          <w:sz w:val="20"/>
-          <w:szCs w:val="20"/>
-        </w:rPr>
-        <w:t>estout</w:t>
-      </w:r>
-      <w:proofErr w:type="spellEnd"/>
-      <w:r>
-        <w:rPr>
-          <w:rFonts w:asciiTheme="minorHAnsi" w:hAnsiTheme="minorHAnsi" w:cstheme="minorHAnsi"/>
-          <w:sz w:val="20"/>
-          <w:szCs w:val="20"/>
-        </w:rPr>
-        <w:t xml:space="preserve"> help file online or at Stata.</w:t>
+        <w:t>I have provided an example for using estout to do this in the /estout subdirectory on github in a file called ols.do, but note that it only creates a LaTeX file.  If you want to create something for Word, you will need to use the .rtf format most likely. Read the estout help file online or at Stata.</w:t>
       </w:r>
     </w:p>
   </w:footnote>

</xml_diff>